<commit_message>
Ubah sedikit sblm seminar
</commit_message>
<xml_diff>
--- a/Dokumen V.5.01.docx
+++ b/Dokumen V.5.01.docx
@@ -1,6 +1,6 @@
 
 <file path=word/document.xml><?xml version="1.0" encoding="utf-8"?>
-<w:document xmlns:wpc="http://schemas.microsoft.com/office/word/2010/wordprocessingCanvas" xmlns:cx="http://schemas.microsoft.com/office/drawing/2014/chartex" xmlns:mc="http://schemas.openxmlformats.org/markup-compatibility/2006" xmlns:o="urn:schemas-microsoft-com:office:office" xmlns:r="http://schemas.openxmlformats.org/officeDocument/2006/relationships" xmlns:m="http://schemas.openxmlformats.org/officeDocument/2006/math" xmlns:v="urn:schemas-microsoft-com:vml" xmlns:wp14="http://schemas.microsoft.com/office/word/2010/wordprocessingDrawing" xmlns:wp="http://schemas.openxmlformats.org/drawingml/2006/wordprocessingDrawing" xmlns:w10="urn:schemas-microsoft-com:office:word" xmlns:w="http://schemas.openxmlformats.org/wordprocessingml/2006/main" xmlns:w14="http://schemas.microsoft.com/office/word/2010/wordml" xmlns:w15="http://schemas.microsoft.com/office/word/2012/wordml" xmlns:w16se="http://schemas.microsoft.com/office/word/2015/wordml/symex" xmlns:wpg="http://schemas.microsoft.com/office/word/2010/wordprocessingGroup" xmlns:wpi="http://schemas.microsoft.com/office/word/2010/wordprocessingInk" xmlns:wne="http://schemas.microsoft.com/office/word/2006/wordml" xmlns:wps="http://schemas.microsoft.com/office/word/2010/wordprocessingShape" mc:Ignorable="w14 w15 w16se wp14">
+<w:document xmlns:wpc="http://schemas.microsoft.com/office/word/2010/wordprocessingCanvas" xmlns:mc="http://schemas.openxmlformats.org/markup-compatibility/2006" xmlns:o="urn:schemas-microsoft-com:office:office" xmlns:r="http://schemas.openxmlformats.org/officeDocument/2006/relationships" xmlns:m="http://schemas.openxmlformats.org/officeDocument/2006/math" xmlns:v="urn:schemas-microsoft-com:vml" xmlns:wp14="http://schemas.microsoft.com/office/word/2010/wordprocessingDrawing" xmlns:wp="http://schemas.openxmlformats.org/drawingml/2006/wordprocessingDrawing" xmlns:w10="urn:schemas-microsoft-com:office:word" xmlns:w="http://schemas.openxmlformats.org/wordprocessingml/2006/main" xmlns:w14="http://schemas.microsoft.com/office/word/2010/wordml" xmlns:w15="http://schemas.microsoft.com/office/word/2012/wordml" xmlns:wpg="http://schemas.microsoft.com/office/word/2010/wordprocessingGroup" xmlns:wpi="http://schemas.microsoft.com/office/word/2010/wordprocessingInk" xmlns:wne="http://schemas.microsoft.com/office/word/2006/wordml" xmlns:wps="http://schemas.microsoft.com/office/word/2010/wordprocessingShape" mc:Ignorable="w14 w15 wp14">
   <w:body>
     <w:p>
       <w:pPr>
@@ -1178,7 +1178,27 @@
           <w:szCs w:val="24"/>
           <w:shd w:val="clear" w:color="auto" w:fill="FFFFFF"/>
         </w:rPr>
-        <w:t xml:space="preserve"> sulit untuk membagi team secara fungsionalitas, seperti misalnya membagi tim akunting dan tim inventori. Kedua tim tersebut tidak dapat secara mandiri bekerja sendiri, karena hanya ada 1 aplikasi besar yang mengakibatkan</w:t>
+        <w:t xml:space="preserve"> sulit untuk membagi </w:t>
+      </w:r>
+      <w:r>
+        <w:rPr>
+          <w:rFonts w:ascii="Times New Roman" w:hAnsi="Times New Roman" w:cs="Times New Roman"/>
+          <w:color w:val="000000"/>
+          <w:sz w:val="24"/>
+          <w:szCs w:val="24"/>
+          <w:shd w:val="clear" w:color="auto" w:fill="FFFFFF"/>
+        </w:rPr>
+        <w:t>tim</w:t>
+      </w:r>
+      <w:r>
+        <w:rPr>
+          <w:rFonts w:ascii="Times New Roman" w:hAnsi="Times New Roman" w:cs="Times New Roman"/>
+          <w:color w:val="000000"/>
+          <w:sz w:val="24"/>
+          <w:szCs w:val="24"/>
+          <w:shd w:val="clear" w:color="auto" w:fill="FFFFFF"/>
+        </w:rPr>
+        <w:t xml:space="preserve"> secara fungsionalitas, seperti misalnya membagi tim akunting dan tim inventori. Kedua tim tersebut tidak dapat secara mandiri bekerja sendiri, karena hanya ada 1 aplikasi besar yang mengakibatkan</w:t>
       </w:r>
       <w:r>
         <w:rPr>
@@ -4203,8 +4223,6 @@
         </w:rPr>
         <w:t>kr</w:t>
       </w:r>
-      <w:bookmarkStart w:id="23" w:name="_GoBack"/>
-      <w:bookmarkEnd w:id="23"/>
       <w:r>
         <w:rPr>
           <w:rFonts w:ascii="Times New Roman" w:hAnsi="Times New Roman" w:cs="Times New Roman"/>
@@ -17193,10 +17211,10 @@
         </w:rPr>
         <w:lastRenderedPageBreak/>
         <w:drawing>
-          <wp:inline distT="0" distB="0" distL="0" distR="0" wp14:anchorId="4D9ABA99" wp14:editId="43F560B0">
-            <wp:extent cx="4975761" cy="4749590"/>
+          <wp:inline distT="0" distB="0" distL="0" distR="0">
+            <wp:extent cx="4791075" cy="4561759"/>
             <wp:effectExtent l="0" t="0" r="0" b="0"/>
-            <wp:docPr id="8" name="Picture 8"/>
+            <wp:docPr id="19" name="Picture 19"/>
             <wp:cNvGraphicFramePr>
               <a:graphicFrameLocks xmlns:a="http://schemas.openxmlformats.org/drawingml/2006/main" noChangeAspect="1"/>
             </wp:cNvGraphicFramePr>
@@ -17204,7 +17222,7 @@
               <a:graphicData uri="http://schemas.openxmlformats.org/drawingml/2006/picture">
                 <pic:pic xmlns:pic="http://schemas.openxmlformats.org/drawingml/2006/picture">
                   <pic:nvPicPr>
-                    <pic:cNvPr id="8" name="dekomposisi.PNG"/>
+                    <pic:cNvPr id="19" name="dekomposisi.PNG"/>
                     <pic:cNvPicPr/>
                   </pic:nvPicPr>
                   <pic:blipFill>
@@ -17222,7 +17240,7 @@
                   <pic:spPr>
                     <a:xfrm>
                       <a:off x="0" y="0"/>
-                      <a:ext cx="4977295" cy="4751055"/>
+                      <a:ext cx="4800931" cy="4571143"/>
                     </a:xfrm>
                     <a:prstGeom prst="rect">
                       <a:avLst/>
@@ -17234,6 +17252,8 @@
           </wp:inline>
         </w:drawing>
       </w:r>
+      <w:bookmarkStart w:id="23" w:name="_GoBack"/>
+      <w:bookmarkEnd w:id="23"/>
     </w:p>
     <w:p>
       <w:pPr>
@@ -20024,7 +20044,7 @@
 </file>
 
 <file path=word/endnotes.xml><?xml version="1.0" encoding="utf-8"?>
-<w:endnotes xmlns:wpc="http://schemas.microsoft.com/office/word/2010/wordprocessingCanvas" xmlns:cx="http://schemas.microsoft.com/office/drawing/2014/chartex" xmlns:mc="http://schemas.openxmlformats.org/markup-compatibility/2006" xmlns:o="urn:schemas-microsoft-com:office:office" xmlns:r="http://schemas.openxmlformats.org/officeDocument/2006/relationships" xmlns:m="http://schemas.openxmlformats.org/officeDocument/2006/math" xmlns:v="urn:schemas-microsoft-com:vml" xmlns:wp14="http://schemas.microsoft.com/office/word/2010/wordprocessingDrawing" xmlns:wp="http://schemas.openxmlformats.org/drawingml/2006/wordprocessingDrawing" xmlns:w10="urn:schemas-microsoft-com:office:word" xmlns:w="http://schemas.openxmlformats.org/wordprocessingml/2006/main" xmlns:w14="http://schemas.microsoft.com/office/word/2010/wordml" xmlns:w15="http://schemas.microsoft.com/office/word/2012/wordml" xmlns:w16se="http://schemas.microsoft.com/office/word/2015/wordml/symex" xmlns:wpg="http://schemas.microsoft.com/office/word/2010/wordprocessingGroup" xmlns:wpi="http://schemas.microsoft.com/office/word/2010/wordprocessingInk" xmlns:wne="http://schemas.microsoft.com/office/word/2006/wordml" xmlns:wps="http://schemas.microsoft.com/office/word/2010/wordprocessingShape" mc:Ignorable="w14 w15 w16se wp14">
+<w:endnotes xmlns:wpc="http://schemas.microsoft.com/office/word/2010/wordprocessingCanvas" xmlns:mc="http://schemas.openxmlformats.org/markup-compatibility/2006" xmlns:o="urn:schemas-microsoft-com:office:office" xmlns:r="http://schemas.openxmlformats.org/officeDocument/2006/relationships" xmlns:m="http://schemas.openxmlformats.org/officeDocument/2006/math" xmlns:v="urn:schemas-microsoft-com:vml" xmlns:wp14="http://schemas.microsoft.com/office/word/2010/wordprocessingDrawing" xmlns:wp="http://schemas.openxmlformats.org/drawingml/2006/wordprocessingDrawing" xmlns:w10="urn:schemas-microsoft-com:office:word" xmlns:w="http://schemas.openxmlformats.org/wordprocessingml/2006/main" xmlns:w14="http://schemas.microsoft.com/office/word/2010/wordml" xmlns:w15="http://schemas.microsoft.com/office/word/2012/wordml" xmlns:wpg="http://schemas.microsoft.com/office/word/2010/wordprocessingGroup" xmlns:wpi="http://schemas.microsoft.com/office/word/2010/wordprocessingInk" xmlns:wne="http://schemas.microsoft.com/office/word/2006/wordml" xmlns:wps="http://schemas.microsoft.com/office/word/2010/wordprocessingShape" mc:Ignorable="w14 w15 wp14">
   <w:endnote w:type="separator" w:id="-1">
     <w:p>
       <w:pPr>
@@ -20049,7 +20069,7 @@
 </file>
 
 <file path=word/footer1.xml><?xml version="1.0" encoding="utf-8"?>
-<w:ftr xmlns:wpc="http://schemas.microsoft.com/office/word/2010/wordprocessingCanvas" xmlns:cx="http://schemas.microsoft.com/office/drawing/2014/chartex" xmlns:mc="http://schemas.openxmlformats.org/markup-compatibility/2006" xmlns:o="urn:schemas-microsoft-com:office:office" xmlns:r="http://schemas.openxmlformats.org/officeDocument/2006/relationships" xmlns:m="http://schemas.openxmlformats.org/officeDocument/2006/math" xmlns:v="urn:schemas-microsoft-com:vml" xmlns:wp14="http://schemas.microsoft.com/office/word/2010/wordprocessingDrawing" xmlns:wp="http://schemas.openxmlformats.org/drawingml/2006/wordprocessingDrawing" xmlns:w10="urn:schemas-microsoft-com:office:word" xmlns:w="http://schemas.openxmlformats.org/wordprocessingml/2006/main" xmlns:w14="http://schemas.microsoft.com/office/word/2010/wordml" xmlns:w15="http://schemas.microsoft.com/office/word/2012/wordml" xmlns:w16se="http://schemas.microsoft.com/office/word/2015/wordml/symex" xmlns:wpg="http://schemas.microsoft.com/office/word/2010/wordprocessingGroup" xmlns:wpi="http://schemas.microsoft.com/office/word/2010/wordprocessingInk" xmlns:wne="http://schemas.microsoft.com/office/word/2006/wordml" xmlns:wps="http://schemas.microsoft.com/office/word/2010/wordprocessingShape" mc:Ignorable="w14 w15 w16se wp14">
+<w:ftr xmlns:wpc="http://schemas.microsoft.com/office/word/2010/wordprocessingCanvas" xmlns:mc="http://schemas.openxmlformats.org/markup-compatibility/2006" xmlns:o="urn:schemas-microsoft-com:office:office" xmlns:r="http://schemas.openxmlformats.org/officeDocument/2006/relationships" xmlns:m="http://schemas.openxmlformats.org/officeDocument/2006/math" xmlns:v="urn:schemas-microsoft-com:vml" xmlns:wp14="http://schemas.microsoft.com/office/word/2010/wordprocessingDrawing" xmlns:wp="http://schemas.openxmlformats.org/drawingml/2006/wordprocessingDrawing" xmlns:w10="urn:schemas-microsoft-com:office:word" xmlns:w="http://schemas.openxmlformats.org/wordprocessingml/2006/main" xmlns:w14="http://schemas.microsoft.com/office/word/2010/wordml" xmlns:w15="http://schemas.microsoft.com/office/word/2012/wordml" xmlns:wpg="http://schemas.microsoft.com/office/word/2010/wordprocessingGroup" xmlns:wpi="http://schemas.microsoft.com/office/word/2010/wordprocessingInk" xmlns:wne="http://schemas.microsoft.com/office/word/2006/wordml" xmlns:wps="http://schemas.microsoft.com/office/word/2010/wordprocessingShape" mc:Ignorable="w14 w15 wp14">
   <w:sdt>
     <w:sdtPr>
       <w:id w:val="-1979827386"/>
@@ -20082,7 +20102,7 @@
           <w:rPr>
             <w:noProof/>
           </w:rPr>
-          <w:t>7</w:t>
+          <w:t>28</w:t>
         </w:r>
         <w:r>
           <w:rPr>
@@ -20102,7 +20122,7 @@
 </file>
 
 <file path=word/footnotes.xml><?xml version="1.0" encoding="utf-8"?>
-<w:footnotes xmlns:wpc="http://schemas.microsoft.com/office/word/2010/wordprocessingCanvas" xmlns:cx="http://schemas.microsoft.com/office/drawing/2014/chartex" xmlns:mc="http://schemas.openxmlformats.org/markup-compatibility/2006" xmlns:o="urn:schemas-microsoft-com:office:office" xmlns:r="http://schemas.openxmlformats.org/officeDocument/2006/relationships" xmlns:m="http://schemas.openxmlformats.org/officeDocument/2006/math" xmlns:v="urn:schemas-microsoft-com:vml" xmlns:wp14="http://schemas.microsoft.com/office/word/2010/wordprocessingDrawing" xmlns:wp="http://schemas.openxmlformats.org/drawingml/2006/wordprocessingDrawing" xmlns:w10="urn:schemas-microsoft-com:office:word" xmlns:w="http://schemas.openxmlformats.org/wordprocessingml/2006/main" xmlns:w14="http://schemas.microsoft.com/office/word/2010/wordml" xmlns:w15="http://schemas.microsoft.com/office/word/2012/wordml" xmlns:w16se="http://schemas.microsoft.com/office/word/2015/wordml/symex" xmlns:wpg="http://schemas.microsoft.com/office/word/2010/wordprocessingGroup" xmlns:wpi="http://schemas.microsoft.com/office/word/2010/wordprocessingInk" xmlns:wne="http://schemas.microsoft.com/office/word/2006/wordml" xmlns:wps="http://schemas.microsoft.com/office/word/2010/wordprocessingShape" mc:Ignorable="w14 w15 w16se wp14">
+<w:footnotes xmlns:wpc="http://schemas.microsoft.com/office/word/2010/wordprocessingCanvas" xmlns:mc="http://schemas.openxmlformats.org/markup-compatibility/2006" xmlns:o="urn:schemas-microsoft-com:office:office" xmlns:r="http://schemas.openxmlformats.org/officeDocument/2006/relationships" xmlns:m="http://schemas.openxmlformats.org/officeDocument/2006/math" xmlns:v="urn:schemas-microsoft-com:vml" xmlns:wp14="http://schemas.microsoft.com/office/word/2010/wordprocessingDrawing" xmlns:wp="http://schemas.openxmlformats.org/drawingml/2006/wordprocessingDrawing" xmlns:w10="urn:schemas-microsoft-com:office:word" xmlns:w="http://schemas.openxmlformats.org/wordprocessingml/2006/main" xmlns:w14="http://schemas.microsoft.com/office/word/2010/wordml" xmlns:w15="http://schemas.microsoft.com/office/word/2012/wordml" xmlns:wpg="http://schemas.microsoft.com/office/word/2010/wordprocessingGroup" xmlns:wpi="http://schemas.microsoft.com/office/word/2010/wordprocessingInk" xmlns:wne="http://schemas.microsoft.com/office/word/2006/wordml" xmlns:wps="http://schemas.microsoft.com/office/word/2010/wordprocessingShape" mc:Ignorable="w14 w15 wp14">
   <w:footnote w:type="separator" w:id="-1">
     <w:p>
       <w:pPr>
@@ -20127,7 +20147,7 @@
 </file>
 
 <file path=word/numbering.xml><?xml version="1.0" encoding="utf-8"?>
-<w:numbering xmlns:wpc="http://schemas.microsoft.com/office/word/2010/wordprocessingCanvas" xmlns:cx="http://schemas.microsoft.com/office/drawing/2014/chartex" xmlns:mc="http://schemas.openxmlformats.org/markup-compatibility/2006" xmlns:o="urn:schemas-microsoft-com:office:office" xmlns:r="http://schemas.openxmlformats.org/officeDocument/2006/relationships" xmlns:m="http://schemas.openxmlformats.org/officeDocument/2006/math" xmlns:v="urn:schemas-microsoft-com:vml" xmlns:wp14="http://schemas.microsoft.com/office/word/2010/wordprocessingDrawing" xmlns:wp="http://schemas.openxmlformats.org/drawingml/2006/wordprocessingDrawing" xmlns:w10="urn:schemas-microsoft-com:office:word" xmlns:w="http://schemas.openxmlformats.org/wordprocessingml/2006/main" xmlns:w14="http://schemas.microsoft.com/office/word/2010/wordml" xmlns:w15="http://schemas.microsoft.com/office/word/2012/wordml" xmlns:w16se="http://schemas.microsoft.com/office/word/2015/wordml/symex" xmlns:wpg="http://schemas.microsoft.com/office/word/2010/wordprocessingGroup" xmlns:wpi="http://schemas.microsoft.com/office/word/2010/wordprocessingInk" xmlns:wne="http://schemas.microsoft.com/office/word/2006/wordml" xmlns:wps="http://schemas.microsoft.com/office/word/2010/wordprocessingShape" mc:Ignorable="w14 w15 w16se wp14">
+<w:numbering xmlns:wpc="http://schemas.microsoft.com/office/word/2010/wordprocessingCanvas" xmlns:mc="http://schemas.openxmlformats.org/markup-compatibility/2006" xmlns:o="urn:schemas-microsoft-com:office:office" xmlns:r="http://schemas.openxmlformats.org/officeDocument/2006/relationships" xmlns:m="http://schemas.openxmlformats.org/officeDocument/2006/math" xmlns:v="urn:schemas-microsoft-com:vml" xmlns:wp14="http://schemas.microsoft.com/office/word/2010/wordprocessingDrawing" xmlns:wp="http://schemas.openxmlformats.org/drawingml/2006/wordprocessingDrawing" xmlns:w10="urn:schemas-microsoft-com:office:word" xmlns:w="http://schemas.openxmlformats.org/wordprocessingml/2006/main" xmlns:w14="http://schemas.microsoft.com/office/word/2010/wordml" xmlns:w15="http://schemas.microsoft.com/office/word/2012/wordml" xmlns:wpg="http://schemas.microsoft.com/office/word/2010/wordprocessingGroup" xmlns:wpi="http://schemas.microsoft.com/office/word/2010/wordprocessingInk" xmlns:wne="http://schemas.microsoft.com/office/word/2006/wordml" xmlns:wps="http://schemas.microsoft.com/office/word/2010/wordprocessingShape" mc:Ignorable="w14 w15 wp14">
   <w:abstractNum w:abstractNumId="0" w15:restartNumberingAfterBreak="0">
     <w:nsid w:val="00F90283"/>
     <w:multiLevelType w:val="hybridMultilevel"/>
@@ -24012,7 +24032,7 @@
 </file>
 
 <file path=word/styles.xml><?xml version="1.0" encoding="utf-8"?>
-<w:styles xmlns:mc="http://schemas.openxmlformats.org/markup-compatibility/2006" xmlns:r="http://schemas.openxmlformats.org/officeDocument/2006/relationships" xmlns:w="http://schemas.openxmlformats.org/wordprocessingml/2006/main" xmlns:w14="http://schemas.microsoft.com/office/word/2010/wordml" xmlns:w15="http://schemas.microsoft.com/office/word/2012/wordml" xmlns:w16se="http://schemas.microsoft.com/office/word/2015/wordml/symex" mc:Ignorable="w14 w15 w16se">
+<w:styles xmlns:mc="http://schemas.openxmlformats.org/markup-compatibility/2006" xmlns:r="http://schemas.openxmlformats.org/officeDocument/2006/relationships" xmlns:w="http://schemas.openxmlformats.org/wordprocessingml/2006/main" xmlns:w14="http://schemas.microsoft.com/office/word/2010/wordml" xmlns:w15="http://schemas.microsoft.com/office/word/2012/wordml" mc:Ignorable="w14 w15">
   <w:docDefaults>
     <w:rPrDefault>
       <w:rPr>
@@ -25300,7 +25320,7 @@
 </file>
 
 <file path=customXml/itemProps1.xml><?xml version="1.0" encoding="utf-8"?>
-<ds:datastoreItem xmlns:ds="http://schemas.openxmlformats.org/officeDocument/2006/customXml" ds:itemID="{0EB232AE-FB95-4408-9CB0-192F45A7EC9E}">
+<ds:datastoreItem xmlns:ds="http://schemas.openxmlformats.org/officeDocument/2006/customXml" ds:itemID="{71517684-A5CD-494F-8F02-3887F8239166}">
   <ds:schemaRefs>
     <ds:schemaRef ds:uri="http://schemas.openxmlformats.org/officeDocument/2006/bibliography"/>
   </ds:schemaRefs>

</xml_diff>